<commit_message>
added screenshots, fixed link and wording
</commit_message>
<xml_diff>
--- a/documentation/Phase 3 Documentation.docx
+++ b/documentation/Phase 3 Documentation.docx
@@ -307,6 +307,9 @@
     </w:p>
     <w:p>
       <w:r>
+        <w:rPr>
+          <w:noProof/>
+        </w:rPr>
         <w:lastRenderedPageBreak/>
         <w:drawing>
           <wp:inline distT="0" distB="0" distL="0" distR="0">
@@ -581,7 +584,7 @@
           <w:rPr>
             <w:rStyle w:val="Hyperlink"/>
           </w:rPr>
-          <w:t>https://www.expweather.com/index1.php</w:t>
+          <w:t>https://www.expweather.com/index.php</w:t>
         </w:r>
       </w:hyperlink>
       <w:r>
@@ -716,7 +719,7 @@
         <w:t>age loads upon visiting the website</w:t>
       </w:r>
       <w:r>
-        <w:t xml:space="preserve">.  Content for Homepage and Map are placeholders until complete. </w:t>
+        <w:t>.</w:t>
       </w:r>
     </w:p>
     <w:p>
@@ -744,34 +747,41 @@
           <w:noProof/>
         </w:rPr>
         <w:drawing>
-          <wp:inline distT="114300" distB="114300" distL="114300" distR="114300">
-            <wp:extent cx="5943600" cy="3009900"/>
+          <wp:inline distT="0" distB="0" distL="0" distR="0" wp14:anchorId="1F4291D9" wp14:editId="25C16E63">
+            <wp:extent cx="5943600" cy="3188970"/>
             <wp:effectExtent l="0" t="0" r="0" b="0"/>
-            <wp:docPr id="9" name="image18.png" descr="Capture5.PNG"/>
-            <wp:cNvGraphicFramePr/>
+            <wp:docPr id="3" name="Picture 3"/>
+            <wp:cNvGraphicFramePr>
+              <a:graphicFrameLocks xmlns:a="http://schemas.openxmlformats.org/drawingml/2006/main" noChangeAspect="1"/>
+            </wp:cNvGraphicFramePr>
             <a:graphic xmlns:a="http://schemas.openxmlformats.org/drawingml/2006/main">
               <a:graphicData uri="http://schemas.openxmlformats.org/drawingml/2006/picture">
                 <pic:pic xmlns:pic="http://schemas.openxmlformats.org/drawingml/2006/picture">
                   <pic:nvPicPr>
-                    <pic:cNvPr id="0" name="image18.png" descr="Capture5.PNG"/>
-                    <pic:cNvPicPr preferRelativeResize="0"/>
+                    <pic:cNvPr id="1" name=""/>
+                    <pic:cNvPicPr/>
                   </pic:nvPicPr>
-                  <pic:blipFill>
+                  <pic:blipFill rotWithShape="1">
                     <a:blip r:embed="rId15"/>
-                    <a:srcRect/>
-                    <a:stretch>
-                      <a:fillRect/>
-                    </a:stretch>
+                    <a:srcRect t="4561"/>
+                    <a:stretch/>
                   </pic:blipFill>
-                  <pic:spPr>
+                  <pic:spPr bwMode="auto">
                     <a:xfrm>
                       <a:off x="0" y="0"/>
-                      <a:ext cx="5943600" cy="3009900"/>
+                      <a:ext cx="5943600" cy="3188970"/>
                     </a:xfrm>
                     <a:prstGeom prst="rect">
                       <a:avLst/>
                     </a:prstGeom>
-                    <a:ln/>
+                    <a:ln>
+                      <a:noFill/>
+                    </a:ln>
+                    <a:extLst>
+                      <a:ext uri="{53640926-AAD7-44D8-BBD7-CCE9431645EC}">
+                        <a14:shadowObscured xmlns:a14="http://schemas.microsoft.com/office/drawing/2010/main"/>
+                      </a:ext>
+                    </a:extLst>
                   </pic:spPr>
                 </pic:pic>
               </a:graphicData>
@@ -780,7 +790,10 @@
         </w:drawing>
       </w:r>
       <w:r>
-        <w:t xml:space="preserve">Upon Submit the page references the text areas and returns values in the URL. The Database connection is successful and will be rewritten to accept values as an independent method instead of a class method. </w:t>
+        <w:t>Upon Submit the page references the text areas and returns values in the URL. The Database connection is succes</w:t>
+      </w:r>
+      <w:r>
+        <w:t>sful and user registration writes to the database.</w:t>
       </w:r>
     </w:p>
     <w:p>
@@ -1163,6 +1176,8 @@
       <w:r>
         <w:t>3. HTML Design</w:t>
       </w:r>
+      <w:bookmarkStart w:id="10" w:name="_GoBack"/>
+      <w:bookmarkEnd w:id="10"/>
     </w:p>
     <w:p>
       <w:r>
@@ -1184,10 +1199,7 @@
         <w:contextualSpacing w:val="0"/>
       </w:pPr>
       <w:r>
-        <w:t>Phase 3</w:t>
-      </w:r>
-      <w:r>
-        <w:t xml:space="preserve"> Changes to design:</w:t>
+        <w:t>Phase 3 Changes to design:</w:t>
       </w:r>
     </w:p>
     <w:p>
@@ -1318,10 +1330,7 @@
         <w:tab/>
       </w:r>
       <w:r>
-        <w:t>Phase 3</w:t>
-      </w:r>
-      <w:r>
-        <w:t xml:space="preserve"> Changes to Previous documentation:</w:t>
+        <w:t>Phase 3 Changes to Previous documentation:</w:t>
       </w:r>
     </w:p>
     <w:p>
@@ -1389,8 +1398,6 @@
         <w:tab/>
         <w:t xml:space="preserve">This document was updated to reflect the changes to methods by striking through the old method or SRS and replacing them with the same requirement number and different descriptions. </w:t>
       </w:r>
-      <w:bookmarkStart w:id="10" w:name="_GoBack"/>
-      <w:bookmarkEnd w:id="10"/>
     </w:p>
     <w:p/>
     <w:p/>
@@ -1630,7 +1637,7 @@
         <w:sz w:val="24"/>
         <w:szCs w:val="24"/>
       </w:rPr>
-      <w:t>12</w:t>
+      <w:t>13</w:t>
     </w:r>
     <w:r>
       <w:rPr>

</xml_diff>